<commit_message>
added text to word doc, James
</commit_message>
<xml_diff>
--- a/plan.docx
+++ b/plan.docx
@@ -77,6 +77,188 @@
         </w:tc>
       </w:tr>
     </w:tbl>
+    <w:p/>
+    <w:p/>
+    <w:p>
+      <w:pPr>
+        <w:pStyle w:val="Heading2"/>
+      </w:pPr>
+      <w:r>
+        <w:t>Shirt 1</w:t>
+      </w:r>
+    </w:p>
+    <w:p/>
+    <w:p>
+      <w:r>
+        <w:t xml:space="preserve">Name : Pathogen </w:t>
+      </w:r>
+      <w:r>
+        <w:t>D</w:t>
+      </w:r>
+      <w:r>
+        <w:t>esign</w:t>
+      </w:r>
+    </w:p>
+    <w:p>
+      <w:r>
+        <w:t>Stock:</w:t>
+      </w:r>
+    </w:p>
+    <w:p>
+      <w:r>
+        <w:t>Bandcamp</w:t>
+      </w:r>
+      <w:r>
+        <w:t xml:space="preserve"> $30.00 each</w:t>
+      </w:r>
+      <w:r>
+        <w:t>: 5 Small, 5 Med, 5 Large, 5XL.</w:t>
+      </w:r>
+      <w:r>
+        <w:t xml:space="preserve"> $25 each</w:t>
+      </w:r>
+    </w:p>
+    <w:p>
+      <w:r>
+        <w:t>Live Show Stock</w:t>
+      </w:r>
+      <w:r>
+        <w:t xml:space="preserve"> $20.00 each </w:t>
+      </w:r>
+      <w:r>
+        <w:t>: 10 Small, 12 Med, 14 Large, 3 XL.</w:t>
+      </w:r>
+      <w:r>
+        <w:t xml:space="preserve"> </w:t>
+      </w:r>
+    </w:p>
+    <w:p/>
+    <w:p>
+      <w:pPr>
+        <w:pStyle w:val="Heading2"/>
+      </w:pPr>
+      <w:r>
+        <w:t xml:space="preserve">Shirt </w:t>
+      </w:r>
+      <w:r>
+        <w:t>2</w:t>
+      </w:r>
+    </w:p>
+    <w:p/>
+    <w:p>
+      <w:r>
+        <w:t xml:space="preserve">Name : </w:t>
+      </w:r>
+      <w:r>
+        <w:t>Monsters Design</w:t>
+      </w:r>
+    </w:p>
+    <w:p>
+      <w:r>
+        <w:t>Stock:</w:t>
+      </w:r>
+    </w:p>
+    <w:p>
+      <w:r>
+        <w:t xml:space="preserve">Bandcamp $30.00 each: </w:t>
+      </w:r>
+      <w:r>
+        <w:t>6</w:t>
+      </w:r>
+      <w:r>
+        <w:t xml:space="preserve"> Small, </w:t>
+      </w:r>
+      <w:r>
+        <w:t>8</w:t>
+      </w:r>
+      <w:r>
+        <w:t xml:space="preserve"> Med, </w:t>
+      </w:r>
+      <w:r>
+        <w:t>12</w:t>
+      </w:r>
+      <w:r>
+        <w:t xml:space="preserve"> Large, 5XL. $25 each</w:t>
+      </w:r>
+    </w:p>
+    <w:p>
+      <w:r>
+        <w:t>Live Show Stock $20.00 each : 1</w:t>
+      </w:r>
+      <w:r>
+        <w:t>4</w:t>
+      </w:r>
+      <w:r>
+        <w:t xml:space="preserve"> Small, 1</w:t>
+      </w:r>
+      <w:r>
+        <w:t>6</w:t>
+      </w:r>
+      <w:r>
+        <w:t xml:space="preserve"> Med, 1</w:t>
+      </w:r>
+      <w:r>
+        <w:t>1</w:t>
+      </w:r>
+      <w:r>
+        <w:t xml:space="preserve"> Large, 3 XL. </w:t>
+      </w:r>
+    </w:p>
+    <w:p/>
+    <w:p>
+      <w:pPr>
+        <w:pStyle w:val="Heading2"/>
+      </w:pPr>
+      <w:r>
+        <w:t>S</w:t>
+      </w:r>
+      <w:r>
+        <w:t>tickers</w:t>
+      </w:r>
+    </w:p>
+    <w:p/>
+    <w:p>
+      <w:r>
+        <w:t xml:space="preserve">Name : </w:t>
+      </w:r>
+      <w:r>
+        <w:t>Logo Design</w:t>
+      </w:r>
+    </w:p>
+    <w:p>
+      <w:r>
+        <w:t>Stock:</w:t>
+      </w:r>
+    </w:p>
+    <w:p>
+      <w:r>
+        <w:t>Bandcamp $</w:t>
+      </w:r>
+      <w:r>
+        <w:t>10</w:t>
+      </w:r>
+      <w:r>
+        <w:t xml:space="preserve">.00 each: </w:t>
+      </w:r>
+      <w:r>
+        <w:t>100 pieces</w:t>
+      </w:r>
+    </w:p>
+    <w:p>
+      <w:r>
+        <w:t>Live Show Stock $</w:t>
+      </w:r>
+      <w:r>
+        <w:t>5</w:t>
+      </w:r>
+      <w:r>
+        <w:t xml:space="preserve">.00 each : </w:t>
+      </w:r>
+      <w:r>
+        <w:t xml:space="preserve">50 pieces </w:t>
+      </w:r>
+    </w:p>
+    <w:p/>
     <w:p/>
     <w:p/>
     <w:p/>

</xml_diff>